<commit_message>
Passando parametro para o GET e Plugin
</commit_message>
<xml_diff>
--- a/Curso-Android-Kotlin/Modulos Curso/16.Apis/ViaCEP/README.docx
+++ b/Curso-Android-Kotlin/Modulos Curso/16.Apis/ViaCEP/README.docx
@@ -2819,6 +2819,10 @@
     </w:p>
     <w:p>
       <w:r>
+        <w:rPr>
+          <w:noProof/>
+          <w:lang w:eastAsia="pt-BR"/>
+        </w:rPr>
         <w:drawing>
           <wp:inline distT="0" distB="0" distL="0" distR="0" wp14:anchorId="5A949979" wp14:editId="0916365F">
             <wp:extent cx="4629796" cy="7011378"/>
@@ -4941,6 +4945,10 @@
     <w:p/>
     <w:p>
       <w:r>
+        <w:rPr>
+          <w:noProof/>
+          <w:lang w:eastAsia="pt-BR"/>
+        </w:rPr>
         <w:drawing>
           <wp:inline distT="0" distB="0" distL="0" distR="0" wp14:anchorId="6B811D23" wp14:editId="3E4575E8">
             <wp:extent cx="3896269" cy="3143689"/>
@@ -4977,10 +4985,1657 @@
           </wp:inline>
         </w:drawing>
       </w:r>
+    </w:p>
+    <w:p/>
+    <w:p/>
+    <w:p>
+      <w:pPr>
+        <w:pStyle w:val="Ttulo1"/>
+      </w:pPr>
+      <w:r>
+        <w:t xml:space="preserve">6 buscando </w:t>
+      </w:r>
+      <w:proofErr w:type="spellStart"/>
+      <w:r>
+        <w:t>cep</w:t>
+      </w:r>
+      <w:proofErr w:type="spellEnd"/>
+      <w:r>
+        <w:t xml:space="preserve"> de maneira dinâmica</w:t>
+      </w:r>
+    </w:p>
+    <w:p>
+      <w:pPr>
+        <w:pStyle w:val="Ttulo2"/>
+      </w:pPr>
+      <w:r>
+        <w:t>1 capturando o texto</w:t>
+      </w:r>
+    </w:p>
+    <w:p>
+      <w:r>
+        <w:t>Primeiro precisamos de uma variável para poder capturar o texto que o usuário digitou.</w:t>
+      </w:r>
+    </w:p>
+    <w:p/>
+    <w:p>
+      <w:pPr>
+        <w:shd w:val="clear" w:color="auto" w:fill="1E1F22"/>
+        <w:tabs>
+          <w:tab w:val="left" w:pos="916"/>
+          <w:tab w:val="left" w:pos="1832"/>
+          <w:tab w:val="left" w:pos="2748"/>
+          <w:tab w:val="left" w:pos="3664"/>
+          <w:tab w:val="left" w:pos="4580"/>
+          <w:tab w:val="left" w:pos="5496"/>
+          <w:tab w:val="left" w:pos="6412"/>
+          <w:tab w:val="left" w:pos="7328"/>
+          <w:tab w:val="left" w:pos="8244"/>
+          <w:tab w:val="left" w:pos="9160"/>
+          <w:tab w:val="left" w:pos="10076"/>
+          <w:tab w:val="left" w:pos="10992"/>
+          <w:tab w:val="left" w:pos="11908"/>
+          <w:tab w:val="left" w:pos="12824"/>
+          <w:tab w:val="left" w:pos="13740"/>
+          <w:tab w:val="left" w:pos="14656"/>
+        </w:tabs>
+        <w:spacing w:after="0" w:line="240" w:lineRule="auto"/>
+        <w:rPr>
+          <w:rFonts w:ascii="JetBrains Mono" w:eastAsia="Times New Roman" w:hAnsi="JetBrains Mono" w:cs="JetBrains Mono"/>
+          <w:color w:val="BCBEC4"/>
+          <w:sz w:val="20"/>
+          <w:szCs w:val="20"/>
+          <w:lang w:eastAsia="pt-BR"/>
+        </w:rPr>
+      </w:pPr>
+      <w:proofErr w:type="spellStart"/>
+      <w:r>
+        <w:rPr>
+          <w:rFonts w:ascii="JetBrains Mono" w:eastAsia="Times New Roman" w:hAnsi="JetBrains Mono" w:cs="JetBrains Mono"/>
+          <w:color w:val="C77DBB"/>
+          <w:sz w:val="20"/>
+          <w:szCs w:val="20"/>
+          <w:lang w:eastAsia="pt-BR"/>
+        </w:rPr>
+        <w:t>binding</w:t>
+      </w:r>
+      <w:r>
+        <w:rPr>
+          <w:rFonts w:ascii="JetBrains Mono" w:eastAsia="Times New Roman" w:hAnsi="JetBrains Mono" w:cs="JetBrains Mono"/>
+          <w:color w:val="BCBEC4"/>
+          <w:sz w:val="20"/>
+          <w:szCs w:val="20"/>
+          <w:lang w:eastAsia="pt-BR"/>
+        </w:rPr>
+        <w:t>.</w:t>
+      </w:r>
+      <w:r>
+        <w:rPr>
+          <w:rFonts w:ascii="JetBrains Mono" w:eastAsia="Times New Roman" w:hAnsi="JetBrains Mono" w:cs="JetBrains Mono"/>
+          <w:color w:val="C77DBB"/>
+          <w:sz w:val="20"/>
+          <w:szCs w:val="20"/>
+          <w:lang w:eastAsia="pt-BR"/>
+        </w:rPr>
+        <w:t>btnBuscar</w:t>
+      </w:r>
+      <w:r>
+        <w:rPr>
+          <w:rFonts w:ascii="JetBrains Mono" w:eastAsia="Times New Roman" w:hAnsi="JetBrains Mono" w:cs="JetBrains Mono"/>
+          <w:color w:val="BCBEC4"/>
+          <w:sz w:val="20"/>
+          <w:szCs w:val="20"/>
+          <w:lang w:eastAsia="pt-BR"/>
+        </w:rPr>
+        <w:t>.setOnClickListener</w:t>
+      </w:r>
+      <w:proofErr w:type="spellEnd"/>
+      <w:r>
+        <w:rPr>
+          <w:rFonts w:ascii="JetBrains Mono" w:eastAsia="Times New Roman" w:hAnsi="JetBrains Mono" w:cs="JetBrains Mono"/>
+          <w:color w:val="BCBEC4"/>
+          <w:sz w:val="20"/>
+          <w:szCs w:val="20"/>
+          <w:lang w:eastAsia="pt-BR"/>
+        </w:rPr>
+        <w:t xml:space="preserve"> </w:t>
+      </w:r>
+      <w:r>
+        <w:rPr>
+          <w:rFonts w:ascii="JetBrains Mono" w:eastAsia="Times New Roman" w:hAnsi="JetBrains Mono" w:cs="JetBrains Mono"/>
+          <w:b/>
+          <w:bCs/>
+          <w:color w:val="BCBEC4"/>
+          <w:sz w:val="20"/>
+          <w:szCs w:val="20"/>
+          <w:lang w:eastAsia="pt-BR"/>
+        </w:rPr>
+        <w:t>{</w:t>
+      </w:r>
+      <w:r>
+        <w:rPr>
+          <w:rFonts w:ascii="JetBrains Mono" w:eastAsia="Times New Roman" w:hAnsi="JetBrains Mono" w:cs="JetBrains Mono"/>
+          <w:b/>
+          <w:bCs/>
+          <w:color w:val="BCBEC4"/>
+          <w:sz w:val="20"/>
+          <w:szCs w:val="20"/>
+          <w:lang w:eastAsia="pt-BR"/>
+        </w:rPr>
+        <w:br/>
+        <w:t xml:space="preserve">    </w:t>
+      </w:r>
+      <w:r>
+        <w:rPr>
+          <w:rFonts w:ascii="JetBrains Mono" w:eastAsia="Times New Roman" w:hAnsi="JetBrains Mono" w:cs="JetBrains Mono"/>
+          <w:b/>
+          <w:bCs/>
+          <w:color w:val="BCBEC4"/>
+          <w:sz w:val="20"/>
+          <w:szCs w:val="20"/>
+          <w:lang w:eastAsia="pt-BR"/>
+        </w:rPr>
+        <w:br/>
+        <w:t xml:space="preserve">    </w:t>
+      </w:r>
+      <w:r>
+        <w:rPr>
+          <w:rFonts w:ascii="JetBrains Mono" w:eastAsia="Times New Roman" w:hAnsi="JetBrains Mono" w:cs="JetBrains Mono"/>
+          <w:color w:val="CF8E6D"/>
+          <w:sz w:val="20"/>
+          <w:szCs w:val="20"/>
+          <w:highlight w:val="blue"/>
+          <w:lang w:eastAsia="pt-BR"/>
+        </w:rPr>
+        <w:t xml:space="preserve">val </w:t>
+      </w:r>
+      <w:proofErr w:type="spellStart"/>
+      <w:r>
+        <w:rPr>
+          <w:rFonts w:ascii="JetBrains Mono" w:eastAsia="Times New Roman" w:hAnsi="JetBrains Mono" w:cs="JetBrains Mono"/>
+          <w:color w:val="BCBEC4"/>
+          <w:sz w:val="20"/>
+          <w:szCs w:val="20"/>
+          <w:highlight w:val="blue"/>
+          <w:lang w:eastAsia="pt-BR"/>
+        </w:rPr>
+        <w:t>cepBuscado</w:t>
+      </w:r>
+      <w:proofErr w:type="spellEnd"/>
+      <w:r>
+        <w:rPr>
+          <w:rFonts w:ascii="JetBrains Mono" w:eastAsia="Times New Roman" w:hAnsi="JetBrains Mono" w:cs="JetBrains Mono"/>
+          <w:color w:val="BCBEC4"/>
+          <w:sz w:val="20"/>
+          <w:szCs w:val="20"/>
+          <w:highlight w:val="blue"/>
+          <w:lang w:eastAsia="pt-BR"/>
+        </w:rPr>
+        <w:t xml:space="preserve"> = </w:t>
+      </w:r>
+      <w:proofErr w:type="spellStart"/>
+      <w:r>
+        <w:rPr>
+          <w:rFonts w:ascii="JetBrains Mono" w:eastAsia="Times New Roman" w:hAnsi="JetBrains Mono" w:cs="JetBrains Mono"/>
+          <w:color w:val="C77DBB"/>
+          <w:sz w:val="20"/>
+          <w:szCs w:val="20"/>
+          <w:highlight w:val="blue"/>
+          <w:lang w:eastAsia="pt-BR"/>
+        </w:rPr>
+        <w:t>binding</w:t>
+      </w:r>
+      <w:r>
+        <w:rPr>
+          <w:rFonts w:ascii="JetBrains Mono" w:eastAsia="Times New Roman" w:hAnsi="JetBrains Mono" w:cs="JetBrains Mono"/>
+          <w:color w:val="BCBEC4"/>
+          <w:sz w:val="20"/>
+          <w:szCs w:val="20"/>
+          <w:highlight w:val="blue"/>
+          <w:lang w:eastAsia="pt-BR"/>
+        </w:rPr>
+        <w:t>.</w:t>
+      </w:r>
+      <w:r>
+        <w:rPr>
+          <w:rFonts w:ascii="JetBrains Mono" w:eastAsia="Times New Roman" w:hAnsi="JetBrains Mono" w:cs="JetBrains Mono"/>
+          <w:color w:val="C77DBB"/>
+          <w:sz w:val="20"/>
+          <w:szCs w:val="20"/>
+          <w:highlight w:val="blue"/>
+          <w:lang w:eastAsia="pt-BR"/>
+        </w:rPr>
+        <w:t>editCep</w:t>
+      </w:r>
+      <w:r>
+        <w:rPr>
+          <w:rFonts w:ascii="JetBrains Mono" w:eastAsia="Times New Roman" w:hAnsi="JetBrains Mono" w:cs="JetBrains Mono"/>
+          <w:color w:val="BCBEC4"/>
+          <w:sz w:val="20"/>
+          <w:szCs w:val="20"/>
+          <w:highlight w:val="blue"/>
+          <w:lang w:eastAsia="pt-BR"/>
+        </w:rPr>
+        <w:t>.</w:t>
+      </w:r>
+      <w:r>
+        <w:rPr>
+          <w:rFonts w:ascii="JetBrains Mono" w:eastAsia="Times New Roman" w:hAnsi="JetBrains Mono" w:cs="JetBrains Mono"/>
+          <w:i/>
+          <w:iCs/>
+          <w:color w:val="C77DBB"/>
+          <w:sz w:val="20"/>
+          <w:szCs w:val="20"/>
+          <w:highlight w:val="blue"/>
+          <w:lang w:eastAsia="pt-BR"/>
+        </w:rPr>
+        <w:t>text</w:t>
+      </w:r>
+      <w:r>
+        <w:rPr>
+          <w:rFonts w:ascii="JetBrains Mono" w:eastAsia="Times New Roman" w:hAnsi="JetBrains Mono" w:cs="JetBrains Mono"/>
+          <w:color w:val="BCBEC4"/>
+          <w:sz w:val="20"/>
+          <w:szCs w:val="20"/>
+          <w:highlight w:val="blue"/>
+          <w:lang w:eastAsia="pt-BR"/>
+        </w:rPr>
+        <w:t>.toString</w:t>
+      </w:r>
+      <w:proofErr w:type="spellEnd"/>
+      <w:r>
+        <w:rPr>
+          <w:rFonts w:ascii="JetBrains Mono" w:eastAsia="Times New Roman" w:hAnsi="JetBrains Mono" w:cs="JetBrains Mono"/>
+          <w:color w:val="BCBEC4"/>
+          <w:sz w:val="20"/>
+          <w:szCs w:val="20"/>
+          <w:highlight w:val="blue"/>
+          <w:lang w:eastAsia="pt-BR"/>
+        </w:rPr>
+        <w:t>()</w:t>
+      </w:r>
+    </w:p>
+    <w:p/>
+    <w:p>
+      <w:r>
+        <w:t xml:space="preserve">Ela </w:t>
+      </w:r>
+      <w:proofErr w:type="spellStart"/>
+      <w:r>
+        <w:t>esta</w:t>
+      </w:r>
+      <w:proofErr w:type="spellEnd"/>
+      <w:r>
+        <w:t xml:space="preserve"> dentro do </w:t>
+      </w:r>
+      <w:proofErr w:type="spellStart"/>
+      <w:r>
+        <w:t>btnBuscar</w:t>
+      </w:r>
+      <w:proofErr w:type="spellEnd"/>
+      <w:r>
+        <w:t xml:space="preserve"> porque ela vai capturar o texto toda vez que o usuário clicar em buscar</w:t>
+      </w:r>
+    </w:p>
+    <w:p/>
+    <w:p>
+      <w:pPr>
+        <w:pStyle w:val="Ttulo2"/>
+        <w:numPr>
+          <w:ilvl w:val="0"/>
+          <w:numId w:val="1"/>
+        </w:numPr>
+      </w:pPr>
+      <w:proofErr w:type="gramStart"/>
+      <w:r>
+        <w:t>passando</w:t>
+      </w:r>
+      <w:proofErr w:type="gramEnd"/>
+      <w:r>
+        <w:t xml:space="preserve"> o texto como parâmetro</w:t>
+      </w:r>
+    </w:p>
+    <w:p>
+      <w:pPr>
+        <w:pStyle w:val="PargrafodaLista"/>
+        <w:shd w:val="clear" w:color="auto" w:fill="1E1F22"/>
+        <w:tabs>
+          <w:tab w:val="left" w:pos="916"/>
+          <w:tab w:val="left" w:pos="1832"/>
+          <w:tab w:val="left" w:pos="2748"/>
+          <w:tab w:val="left" w:pos="3664"/>
+          <w:tab w:val="left" w:pos="4580"/>
+          <w:tab w:val="left" w:pos="5496"/>
+          <w:tab w:val="left" w:pos="6412"/>
+          <w:tab w:val="left" w:pos="7328"/>
+          <w:tab w:val="left" w:pos="8244"/>
+          <w:tab w:val="left" w:pos="9160"/>
+          <w:tab w:val="left" w:pos="10076"/>
+          <w:tab w:val="left" w:pos="10992"/>
+          <w:tab w:val="left" w:pos="11908"/>
+          <w:tab w:val="left" w:pos="12824"/>
+          <w:tab w:val="left" w:pos="13740"/>
+          <w:tab w:val="left" w:pos="14656"/>
+        </w:tabs>
+        <w:spacing w:after="0" w:line="240" w:lineRule="auto"/>
+        <w:ind w:left="480"/>
+        <w:rPr>
+          <w:rFonts w:ascii="JetBrains Mono" w:eastAsia="Times New Roman" w:hAnsi="JetBrains Mono" w:cs="JetBrains Mono"/>
+          <w:color w:val="BCBEC4"/>
+          <w:sz w:val="20"/>
+          <w:szCs w:val="20"/>
+          <w:lang w:eastAsia="pt-BR"/>
+        </w:rPr>
+      </w:pPr>
+      <w:proofErr w:type="spellStart"/>
+      <w:r>
+        <w:rPr>
+          <w:rFonts w:ascii="JetBrains Mono" w:eastAsia="Times New Roman" w:hAnsi="JetBrains Mono" w:cs="JetBrains Mono"/>
+          <w:color w:val="C77DBB"/>
+          <w:sz w:val="20"/>
+          <w:szCs w:val="20"/>
+          <w:lang w:eastAsia="pt-BR"/>
+        </w:rPr>
+        <w:t>binding</w:t>
+      </w:r>
+      <w:r>
+        <w:rPr>
+          <w:rFonts w:ascii="JetBrains Mono" w:eastAsia="Times New Roman" w:hAnsi="JetBrains Mono" w:cs="JetBrains Mono"/>
+          <w:color w:val="BCBEC4"/>
+          <w:sz w:val="20"/>
+          <w:szCs w:val="20"/>
+          <w:lang w:eastAsia="pt-BR"/>
+        </w:rPr>
+        <w:t>.</w:t>
+      </w:r>
+      <w:r>
+        <w:rPr>
+          <w:rFonts w:ascii="JetBrains Mono" w:eastAsia="Times New Roman" w:hAnsi="JetBrains Mono" w:cs="JetBrains Mono"/>
+          <w:color w:val="C77DBB"/>
+          <w:sz w:val="20"/>
+          <w:szCs w:val="20"/>
+          <w:lang w:eastAsia="pt-BR"/>
+        </w:rPr>
+        <w:t>btnBuscar</w:t>
+      </w:r>
+      <w:r>
+        <w:rPr>
+          <w:rFonts w:ascii="JetBrains Mono" w:eastAsia="Times New Roman" w:hAnsi="JetBrains Mono" w:cs="JetBrains Mono"/>
+          <w:color w:val="BCBEC4"/>
+          <w:sz w:val="20"/>
+          <w:szCs w:val="20"/>
+          <w:lang w:eastAsia="pt-BR"/>
+        </w:rPr>
+        <w:t>.setOnClickListener</w:t>
+      </w:r>
+      <w:proofErr w:type="spellEnd"/>
+      <w:r>
+        <w:rPr>
+          <w:rFonts w:ascii="JetBrains Mono" w:eastAsia="Times New Roman" w:hAnsi="JetBrains Mono" w:cs="JetBrains Mono"/>
+          <w:color w:val="BCBEC4"/>
+          <w:sz w:val="20"/>
+          <w:szCs w:val="20"/>
+          <w:lang w:eastAsia="pt-BR"/>
+        </w:rPr>
+        <w:t xml:space="preserve"> </w:t>
+      </w:r>
+      <w:r>
+        <w:rPr>
+          <w:rFonts w:ascii="JetBrains Mono" w:eastAsia="Times New Roman" w:hAnsi="JetBrains Mono" w:cs="JetBrains Mono"/>
+          <w:b/>
+          <w:bCs/>
+          <w:color w:val="BCBEC4"/>
+          <w:sz w:val="20"/>
+          <w:szCs w:val="20"/>
+          <w:lang w:eastAsia="pt-BR"/>
+        </w:rPr>
+        <w:t>{</w:t>
+      </w:r>
+      <w:r>
+        <w:rPr>
+          <w:rFonts w:ascii="JetBrains Mono" w:eastAsia="Times New Roman" w:hAnsi="JetBrains Mono" w:cs="JetBrains Mono"/>
+          <w:b/>
+          <w:bCs/>
+          <w:color w:val="BCBEC4"/>
+          <w:sz w:val="20"/>
+          <w:szCs w:val="20"/>
+          <w:lang w:eastAsia="pt-BR"/>
+        </w:rPr>
+        <w:br/>
+      </w:r>
+      <w:r>
+        <w:rPr>
+          <w:rFonts w:ascii="JetBrains Mono" w:eastAsia="Times New Roman" w:hAnsi="JetBrains Mono" w:cs="JetBrains Mono"/>
+          <w:b/>
+          <w:bCs/>
+          <w:color w:val="BCBEC4"/>
+          <w:sz w:val="20"/>
+          <w:szCs w:val="20"/>
+          <w:lang w:eastAsia="pt-BR"/>
+        </w:rPr>
+        <w:br/>
+        <w:t xml:space="preserve">    </w:t>
+      </w:r>
+      <w:r>
+        <w:rPr>
+          <w:rFonts w:ascii="JetBrains Mono" w:eastAsia="Times New Roman" w:hAnsi="JetBrains Mono" w:cs="JetBrains Mono"/>
+          <w:color w:val="CF8E6D"/>
+          <w:sz w:val="20"/>
+          <w:szCs w:val="20"/>
+          <w:lang w:eastAsia="pt-BR"/>
+        </w:rPr>
+        <w:t xml:space="preserve">val </w:t>
+      </w:r>
+      <w:proofErr w:type="spellStart"/>
+      <w:r>
+        <w:rPr>
+          <w:rFonts w:ascii="JetBrains Mono" w:eastAsia="Times New Roman" w:hAnsi="JetBrains Mono" w:cs="JetBrains Mono"/>
+          <w:color w:val="BCBEC4"/>
+          <w:sz w:val="20"/>
+          <w:szCs w:val="20"/>
+          <w:lang w:eastAsia="pt-BR"/>
+        </w:rPr>
+        <w:t>cepBuscado</w:t>
+      </w:r>
+      <w:proofErr w:type="spellEnd"/>
+      <w:r>
+        <w:rPr>
+          <w:rFonts w:ascii="JetBrains Mono" w:eastAsia="Times New Roman" w:hAnsi="JetBrains Mono" w:cs="JetBrains Mono"/>
+          <w:color w:val="BCBEC4"/>
+          <w:sz w:val="20"/>
+          <w:szCs w:val="20"/>
+          <w:lang w:eastAsia="pt-BR"/>
+        </w:rPr>
+        <w:t xml:space="preserve"> = </w:t>
+      </w:r>
+      <w:proofErr w:type="spellStart"/>
+      <w:r>
+        <w:rPr>
+          <w:rFonts w:ascii="JetBrains Mono" w:eastAsia="Times New Roman" w:hAnsi="JetBrains Mono" w:cs="JetBrains Mono"/>
+          <w:color w:val="C77DBB"/>
+          <w:sz w:val="20"/>
+          <w:szCs w:val="20"/>
+          <w:lang w:eastAsia="pt-BR"/>
+        </w:rPr>
+        <w:t>binding</w:t>
+      </w:r>
+      <w:r>
+        <w:rPr>
+          <w:rFonts w:ascii="JetBrains Mono" w:eastAsia="Times New Roman" w:hAnsi="JetBrains Mono" w:cs="JetBrains Mono"/>
+          <w:color w:val="BCBEC4"/>
+          <w:sz w:val="20"/>
+          <w:szCs w:val="20"/>
+          <w:lang w:eastAsia="pt-BR"/>
+        </w:rPr>
+        <w:t>.</w:t>
+      </w:r>
+      <w:r>
+        <w:rPr>
+          <w:rFonts w:ascii="JetBrains Mono" w:eastAsia="Times New Roman" w:hAnsi="JetBrains Mono" w:cs="JetBrains Mono"/>
+          <w:color w:val="C77DBB"/>
+          <w:sz w:val="20"/>
+          <w:szCs w:val="20"/>
+          <w:lang w:eastAsia="pt-BR"/>
+        </w:rPr>
+        <w:t>editCep</w:t>
+      </w:r>
+      <w:r>
+        <w:rPr>
+          <w:rFonts w:ascii="JetBrains Mono" w:eastAsia="Times New Roman" w:hAnsi="JetBrains Mono" w:cs="JetBrains Mono"/>
+          <w:color w:val="BCBEC4"/>
+          <w:sz w:val="20"/>
+          <w:szCs w:val="20"/>
+          <w:lang w:eastAsia="pt-BR"/>
+        </w:rPr>
+        <w:t>.</w:t>
+      </w:r>
+      <w:r>
+        <w:rPr>
+          <w:rFonts w:ascii="JetBrains Mono" w:eastAsia="Times New Roman" w:hAnsi="JetBrains Mono" w:cs="JetBrains Mono"/>
+          <w:i/>
+          <w:iCs/>
+          <w:color w:val="C77DBB"/>
+          <w:sz w:val="20"/>
+          <w:szCs w:val="20"/>
+          <w:lang w:eastAsia="pt-BR"/>
+        </w:rPr>
+        <w:t>text</w:t>
+      </w:r>
+      <w:r>
+        <w:rPr>
+          <w:rFonts w:ascii="JetBrains Mono" w:eastAsia="Times New Roman" w:hAnsi="JetBrains Mono" w:cs="JetBrains Mono"/>
+          <w:color w:val="BCBEC4"/>
+          <w:sz w:val="20"/>
+          <w:szCs w:val="20"/>
+          <w:lang w:eastAsia="pt-BR"/>
+        </w:rPr>
+        <w:t>.toString</w:t>
+      </w:r>
+      <w:proofErr w:type="spellEnd"/>
+      <w:r>
+        <w:rPr>
+          <w:rFonts w:ascii="JetBrains Mono" w:eastAsia="Times New Roman" w:hAnsi="JetBrains Mono" w:cs="JetBrains Mono"/>
+          <w:color w:val="BCBEC4"/>
+          <w:sz w:val="20"/>
+          <w:szCs w:val="20"/>
+          <w:lang w:eastAsia="pt-BR"/>
+        </w:rPr>
+        <w:t>()</w:t>
+      </w:r>
+      <w:r>
+        <w:rPr>
+          <w:rFonts w:ascii="JetBrains Mono" w:eastAsia="Times New Roman" w:hAnsi="JetBrains Mono" w:cs="JetBrains Mono"/>
+          <w:color w:val="BCBEC4"/>
+          <w:sz w:val="20"/>
+          <w:szCs w:val="20"/>
+          <w:lang w:eastAsia="pt-BR"/>
+        </w:rPr>
+        <w:br/>
+      </w:r>
+      <w:r>
+        <w:rPr>
+          <w:rFonts w:ascii="JetBrains Mono" w:eastAsia="Times New Roman" w:hAnsi="JetBrains Mono" w:cs="JetBrains Mono"/>
+          <w:color w:val="BCBEC4"/>
+          <w:sz w:val="20"/>
+          <w:szCs w:val="20"/>
+          <w:lang w:eastAsia="pt-BR"/>
+        </w:rPr>
+        <w:br/>
+        <w:t xml:space="preserve">    </w:t>
+      </w:r>
+      <w:proofErr w:type="spellStart"/>
+      <w:r>
+        <w:rPr>
+          <w:rFonts w:ascii="JetBrains Mono" w:eastAsia="Times New Roman" w:hAnsi="JetBrains Mono" w:cs="JetBrains Mono"/>
+          <w:i/>
+          <w:iCs/>
+          <w:color w:val="BCBEC4"/>
+          <w:sz w:val="20"/>
+          <w:szCs w:val="20"/>
+          <w:lang w:eastAsia="pt-BR"/>
+        </w:rPr>
+        <w:t>CoroutineScope</w:t>
+      </w:r>
+      <w:proofErr w:type="spellEnd"/>
+      <w:r>
+        <w:rPr>
+          <w:rFonts w:ascii="JetBrains Mono" w:eastAsia="Times New Roman" w:hAnsi="JetBrains Mono" w:cs="JetBrains Mono"/>
+          <w:color w:val="BCBEC4"/>
+          <w:sz w:val="20"/>
+          <w:szCs w:val="20"/>
+          <w:lang w:eastAsia="pt-BR"/>
+        </w:rPr>
+        <w:t>(Dispatchers.</w:t>
+      </w:r>
+      <w:r>
+        <w:rPr>
+          <w:rFonts w:ascii="JetBrains Mono" w:eastAsia="Times New Roman" w:hAnsi="JetBrains Mono" w:cs="JetBrains Mono"/>
+          <w:color w:val="C77DBB"/>
+          <w:sz w:val="20"/>
+          <w:szCs w:val="20"/>
+          <w:lang w:eastAsia="pt-BR"/>
+        </w:rPr>
+        <w:t>IO</w:t>
+      </w:r>
+      <w:r>
+        <w:rPr>
+          <w:rFonts w:ascii="JetBrains Mono" w:eastAsia="Times New Roman" w:hAnsi="JetBrains Mono" w:cs="JetBrains Mono"/>
+          <w:color w:val="BCBEC4"/>
+          <w:sz w:val="20"/>
+          <w:szCs w:val="20"/>
+          <w:lang w:eastAsia="pt-BR"/>
+        </w:rPr>
+        <w:t>).</w:t>
+      </w:r>
+      <w:proofErr w:type="spellStart"/>
+      <w:r>
+        <w:rPr>
+          <w:rFonts w:ascii="JetBrains Mono" w:eastAsia="Times New Roman" w:hAnsi="JetBrains Mono" w:cs="JetBrains Mono"/>
+          <w:i/>
+          <w:iCs/>
+          <w:color w:val="57AAF7"/>
+          <w:sz w:val="20"/>
+          <w:szCs w:val="20"/>
+          <w:lang w:eastAsia="pt-BR"/>
+        </w:rPr>
+        <w:t>launch</w:t>
+      </w:r>
+      <w:proofErr w:type="spellEnd"/>
+      <w:r>
+        <w:rPr>
+          <w:rFonts w:ascii="JetBrains Mono" w:eastAsia="Times New Roman" w:hAnsi="JetBrains Mono" w:cs="JetBrains Mono"/>
+          <w:i/>
+          <w:iCs/>
+          <w:color w:val="57AAF7"/>
+          <w:sz w:val="20"/>
+          <w:szCs w:val="20"/>
+          <w:lang w:eastAsia="pt-BR"/>
+        </w:rPr>
+        <w:t xml:space="preserve"> </w:t>
+      </w:r>
+      <w:r>
+        <w:rPr>
+          <w:rFonts w:ascii="JetBrains Mono" w:eastAsia="Times New Roman" w:hAnsi="JetBrains Mono" w:cs="JetBrains Mono"/>
+          <w:b/>
+          <w:bCs/>
+          <w:color w:val="BCBEC4"/>
+          <w:sz w:val="20"/>
+          <w:szCs w:val="20"/>
+          <w:lang w:eastAsia="pt-BR"/>
+        </w:rPr>
+        <w:t>{</w:t>
+      </w:r>
+      <w:r>
+        <w:rPr>
+          <w:rFonts w:ascii="JetBrains Mono" w:eastAsia="Times New Roman" w:hAnsi="JetBrains Mono" w:cs="JetBrains Mono"/>
+          <w:b/>
+          <w:bCs/>
+          <w:color w:val="BCBEC4"/>
+          <w:sz w:val="20"/>
+          <w:szCs w:val="20"/>
+          <w:lang w:eastAsia="pt-BR"/>
+        </w:rPr>
+        <w:br/>
+        <w:t xml:space="preserve">        </w:t>
+      </w:r>
+      <w:proofErr w:type="spellStart"/>
+      <w:r>
+        <w:rPr>
+          <w:rFonts w:ascii="JetBrains Mono" w:eastAsia="Times New Roman" w:hAnsi="JetBrains Mono" w:cs="JetBrains Mono"/>
+          <w:color w:val="C77DBB"/>
+          <w:sz w:val="20"/>
+          <w:szCs w:val="20"/>
+          <w:highlight w:val="blue"/>
+          <w:lang w:eastAsia="pt-BR"/>
+        </w:rPr>
+        <w:t>endereco</w:t>
+      </w:r>
+      <w:proofErr w:type="spellEnd"/>
+      <w:r>
+        <w:rPr>
+          <w:rFonts w:ascii="JetBrains Mono" w:eastAsia="Times New Roman" w:hAnsi="JetBrains Mono" w:cs="JetBrains Mono"/>
+          <w:color w:val="C77DBB"/>
+          <w:sz w:val="20"/>
+          <w:szCs w:val="20"/>
+          <w:highlight w:val="blue"/>
+          <w:lang w:eastAsia="pt-BR"/>
+        </w:rPr>
+        <w:t xml:space="preserve"> </w:t>
+      </w:r>
+      <w:r>
+        <w:rPr>
+          <w:rFonts w:ascii="JetBrains Mono" w:eastAsia="Times New Roman" w:hAnsi="JetBrains Mono" w:cs="JetBrains Mono"/>
+          <w:color w:val="BCBEC4"/>
+          <w:sz w:val="20"/>
+          <w:szCs w:val="20"/>
+          <w:highlight w:val="blue"/>
+          <w:lang w:eastAsia="pt-BR"/>
+        </w:rPr>
+        <w:t xml:space="preserve">= </w:t>
+      </w:r>
+      <w:proofErr w:type="spellStart"/>
+      <w:r>
+        <w:rPr>
+          <w:rFonts w:ascii="JetBrains Mono" w:eastAsia="Times New Roman" w:hAnsi="JetBrains Mono" w:cs="JetBrains Mono"/>
+          <w:color w:val="BCBEC4"/>
+          <w:sz w:val="20"/>
+          <w:szCs w:val="20"/>
+          <w:highlight w:val="blue"/>
+          <w:lang w:eastAsia="pt-BR"/>
+        </w:rPr>
+        <w:t>retornarDadosApi</w:t>
+      </w:r>
+      <w:proofErr w:type="spellEnd"/>
+      <w:r>
+        <w:rPr>
+          <w:rFonts w:ascii="JetBrains Mono" w:eastAsia="Times New Roman" w:hAnsi="JetBrains Mono" w:cs="JetBrains Mono"/>
+          <w:color w:val="BCBEC4"/>
+          <w:sz w:val="20"/>
+          <w:szCs w:val="20"/>
+          <w:highlight w:val="blue"/>
+          <w:lang w:eastAsia="pt-BR"/>
+        </w:rPr>
+        <w:t>(</w:t>
+      </w:r>
+      <w:proofErr w:type="spellStart"/>
+      <w:r>
+        <w:rPr>
+          <w:rFonts w:ascii="JetBrains Mono" w:eastAsia="Times New Roman" w:hAnsi="JetBrains Mono" w:cs="JetBrains Mono"/>
+          <w:color w:val="BCBEC4"/>
+          <w:sz w:val="20"/>
+          <w:szCs w:val="20"/>
+          <w:highlight w:val="blue"/>
+          <w:lang w:eastAsia="pt-BR"/>
+        </w:rPr>
+        <w:t>cepBuscado</w:t>
+      </w:r>
+      <w:proofErr w:type="spellEnd"/>
+      <w:r>
+        <w:rPr>
+          <w:rFonts w:ascii="JetBrains Mono" w:eastAsia="Times New Roman" w:hAnsi="JetBrains Mono" w:cs="JetBrains Mono"/>
+          <w:color w:val="BCBEC4"/>
+          <w:sz w:val="20"/>
+          <w:szCs w:val="20"/>
+          <w:highlight w:val="blue"/>
+          <w:lang w:eastAsia="pt-BR"/>
+        </w:rPr>
+        <w:t>)</w:t>
+      </w:r>
+    </w:p>
+    <w:p>
+      <w:pPr>
+        <w:pStyle w:val="PargrafodaLista"/>
+        <w:ind w:left="480"/>
+      </w:pPr>
+    </w:p>
+    <w:p>
+      <w:pPr>
+        <w:pStyle w:val="Ttulo3"/>
+      </w:pPr>
+      <w:r>
+        <w:t>3 recebendo o texto como parâmetro</w:t>
+      </w:r>
+    </w:p>
+    <w:p>
+      <w:pPr>
+        <w:pStyle w:val="PargrafodaLista"/>
+        <w:ind w:left="480"/>
+      </w:pPr>
+      <w:r>
+        <w:t>Estamos recebendo o texto como parâmetro no método que criamos para poder processar os dados</w:t>
+      </w:r>
+    </w:p>
+    <w:p>
+      <w:pPr>
+        <w:pStyle w:val="PargrafodaLista"/>
+        <w:ind w:left="480"/>
+      </w:pPr>
+    </w:p>
+    <w:p>
+      <w:pPr>
+        <w:shd w:val="clear" w:color="auto" w:fill="1E1F22"/>
+        <w:tabs>
+          <w:tab w:val="left" w:pos="916"/>
+          <w:tab w:val="left" w:pos="1832"/>
+          <w:tab w:val="left" w:pos="2748"/>
+          <w:tab w:val="left" w:pos="3664"/>
+          <w:tab w:val="left" w:pos="4580"/>
+          <w:tab w:val="left" w:pos="5496"/>
+          <w:tab w:val="left" w:pos="6412"/>
+          <w:tab w:val="left" w:pos="7328"/>
+          <w:tab w:val="left" w:pos="8244"/>
+          <w:tab w:val="left" w:pos="9160"/>
+          <w:tab w:val="left" w:pos="10076"/>
+          <w:tab w:val="left" w:pos="10992"/>
+          <w:tab w:val="left" w:pos="11908"/>
+          <w:tab w:val="left" w:pos="12824"/>
+          <w:tab w:val="left" w:pos="13740"/>
+          <w:tab w:val="left" w:pos="14656"/>
+        </w:tabs>
+        <w:spacing w:after="0" w:line="240" w:lineRule="auto"/>
+        <w:rPr>
+          <w:rFonts w:ascii="JetBrains Mono" w:eastAsia="Times New Roman" w:hAnsi="JetBrains Mono" w:cs="JetBrains Mono"/>
+          <w:color w:val="BCBEC4"/>
+          <w:sz w:val="20"/>
+          <w:szCs w:val="20"/>
+          <w:lang w:eastAsia="pt-BR"/>
+        </w:rPr>
+      </w:pPr>
+      <w:proofErr w:type="spellStart"/>
+      <w:proofErr w:type="gramStart"/>
+      <w:r>
+        <w:rPr>
+          <w:rFonts w:ascii="JetBrains Mono" w:eastAsia="Times New Roman" w:hAnsi="JetBrains Mono" w:cs="JetBrains Mono"/>
+          <w:color w:val="CF8E6D"/>
+          <w:sz w:val="20"/>
+          <w:szCs w:val="20"/>
+          <w:highlight w:val="blue"/>
+          <w:lang w:eastAsia="pt-BR"/>
+        </w:rPr>
+        <w:t>suspend</w:t>
+      </w:r>
+      <w:proofErr w:type="spellEnd"/>
+      <w:proofErr w:type="gramEnd"/>
+      <w:r>
+        <w:rPr>
+          <w:rFonts w:ascii="JetBrains Mono" w:eastAsia="Times New Roman" w:hAnsi="JetBrains Mono" w:cs="JetBrains Mono"/>
+          <w:color w:val="CF8E6D"/>
+          <w:sz w:val="20"/>
+          <w:szCs w:val="20"/>
+          <w:highlight w:val="blue"/>
+          <w:lang w:eastAsia="pt-BR"/>
+        </w:rPr>
+        <w:t xml:space="preserve"> </w:t>
+      </w:r>
+      <w:proofErr w:type="spellStart"/>
+      <w:r>
+        <w:rPr>
+          <w:rFonts w:ascii="JetBrains Mono" w:eastAsia="Times New Roman" w:hAnsi="JetBrains Mono" w:cs="JetBrains Mono"/>
+          <w:color w:val="CF8E6D"/>
+          <w:sz w:val="20"/>
+          <w:szCs w:val="20"/>
+          <w:highlight w:val="blue"/>
+          <w:lang w:eastAsia="pt-BR"/>
+        </w:rPr>
+        <w:t>fun</w:t>
+      </w:r>
+      <w:proofErr w:type="spellEnd"/>
+      <w:r>
+        <w:rPr>
+          <w:rFonts w:ascii="JetBrains Mono" w:eastAsia="Times New Roman" w:hAnsi="JetBrains Mono" w:cs="JetBrains Mono"/>
+          <w:color w:val="CF8E6D"/>
+          <w:sz w:val="20"/>
+          <w:szCs w:val="20"/>
+          <w:highlight w:val="blue"/>
+          <w:lang w:eastAsia="pt-BR"/>
+        </w:rPr>
+        <w:t xml:space="preserve"> </w:t>
+      </w:r>
+      <w:proofErr w:type="spellStart"/>
+      <w:r>
+        <w:rPr>
+          <w:rFonts w:ascii="JetBrains Mono" w:eastAsia="Times New Roman" w:hAnsi="JetBrains Mono" w:cs="JetBrains Mono"/>
+          <w:color w:val="56A8F5"/>
+          <w:sz w:val="20"/>
+          <w:szCs w:val="20"/>
+          <w:highlight w:val="blue"/>
+          <w:lang w:eastAsia="pt-BR"/>
+        </w:rPr>
+        <w:t>retornarDadosApi</w:t>
+      </w:r>
+      <w:proofErr w:type="spellEnd"/>
+      <w:r>
+        <w:rPr>
+          <w:rFonts w:ascii="JetBrains Mono" w:eastAsia="Times New Roman" w:hAnsi="JetBrains Mono" w:cs="JetBrains Mono"/>
+          <w:color w:val="BCBEC4"/>
+          <w:sz w:val="20"/>
+          <w:szCs w:val="20"/>
+          <w:highlight w:val="blue"/>
+          <w:lang w:eastAsia="pt-BR"/>
+        </w:rPr>
+        <w:t>(</w:t>
+      </w:r>
+      <w:proofErr w:type="spellStart"/>
+      <w:r>
+        <w:rPr>
+          <w:rFonts w:ascii="JetBrains Mono" w:eastAsia="Times New Roman" w:hAnsi="JetBrains Mono" w:cs="JetBrains Mono"/>
+          <w:color w:val="BCBEC4"/>
+          <w:sz w:val="20"/>
+          <w:szCs w:val="20"/>
+          <w:highlight w:val="blue"/>
+          <w:lang w:eastAsia="pt-BR"/>
+        </w:rPr>
+        <w:t>cepBuscado</w:t>
+      </w:r>
+      <w:proofErr w:type="spellEnd"/>
+      <w:r>
+        <w:rPr>
+          <w:rFonts w:ascii="JetBrains Mono" w:eastAsia="Times New Roman" w:hAnsi="JetBrains Mono" w:cs="JetBrains Mono"/>
+          <w:color w:val="BCBEC4"/>
+          <w:sz w:val="20"/>
+          <w:szCs w:val="20"/>
+          <w:highlight w:val="blue"/>
+          <w:lang w:eastAsia="pt-BR"/>
+        </w:rPr>
+        <w:t xml:space="preserve">: String) : </w:t>
+      </w:r>
+      <w:proofErr w:type="spellStart"/>
+      <w:r>
+        <w:rPr>
+          <w:rFonts w:ascii="JetBrains Mono" w:eastAsia="Times New Roman" w:hAnsi="JetBrains Mono" w:cs="JetBrains Mono"/>
+          <w:color w:val="BCBEC4"/>
+          <w:sz w:val="20"/>
+          <w:szCs w:val="20"/>
+          <w:highlight w:val="blue"/>
+          <w:lang w:eastAsia="pt-BR"/>
+        </w:rPr>
+        <w:t>Endereco</w:t>
+      </w:r>
+      <w:proofErr w:type="spellEnd"/>
+      <w:r>
+        <w:rPr>
+          <w:rFonts w:ascii="JetBrains Mono" w:eastAsia="Times New Roman" w:hAnsi="JetBrains Mono" w:cs="JetBrains Mono"/>
+          <w:color w:val="BCBEC4"/>
+          <w:sz w:val="20"/>
+          <w:szCs w:val="20"/>
+          <w:highlight w:val="blue"/>
+          <w:lang w:eastAsia="pt-BR"/>
+        </w:rPr>
+        <w:t>?</w:t>
+      </w:r>
+      <w:r>
+        <w:rPr>
+          <w:rFonts w:ascii="JetBrains Mono" w:eastAsia="Times New Roman" w:hAnsi="JetBrains Mono" w:cs="JetBrains Mono"/>
+          <w:color w:val="BCBEC4"/>
+          <w:sz w:val="20"/>
+          <w:szCs w:val="20"/>
+          <w:lang w:eastAsia="pt-BR"/>
+        </w:rPr>
+        <w:t xml:space="preserve"> {</w:t>
+      </w:r>
+      <w:r>
+        <w:rPr>
+          <w:rFonts w:ascii="JetBrains Mono" w:eastAsia="Times New Roman" w:hAnsi="JetBrains Mono" w:cs="JetBrains Mono"/>
+          <w:color w:val="BCBEC4"/>
+          <w:sz w:val="20"/>
+          <w:szCs w:val="20"/>
+          <w:lang w:eastAsia="pt-BR"/>
+        </w:rPr>
+        <w:br/>
+      </w:r>
+      <w:r>
+        <w:rPr>
+          <w:rFonts w:ascii="JetBrains Mono" w:eastAsia="Times New Roman" w:hAnsi="JetBrains Mono" w:cs="JetBrains Mono"/>
+          <w:color w:val="BCBEC4"/>
+          <w:sz w:val="20"/>
+          <w:szCs w:val="20"/>
+          <w:lang w:eastAsia="pt-BR"/>
+        </w:rPr>
+        <w:br/>
+        <w:t xml:space="preserve">    </w:t>
+      </w:r>
+      <w:r>
+        <w:rPr>
+          <w:rFonts w:ascii="JetBrains Mono" w:eastAsia="Times New Roman" w:hAnsi="JetBrains Mono" w:cs="JetBrains Mono"/>
+          <w:color w:val="7A7E85"/>
+          <w:sz w:val="20"/>
+          <w:szCs w:val="20"/>
+          <w:lang w:eastAsia="pt-BR"/>
+        </w:rPr>
+        <w:t xml:space="preserve">/* Iniciando uma </w:t>
+      </w:r>
+      <w:proofErr w:type="spellStart"/>
+      <w:r>
+        <w:rPr>
+          <w:rFonts w:ascii="JetBrains Mono" w:eastAsia="Times New Roman" w:hAnsi="JetBrains Mono" w:cs="JetBrains Mono"/>
+          <w:color w:val="7A7E85"/>
+          <w:sz w:val="20"/>
+          <w:szCs w:val="20"/>
+          <w:lang w:eastAsia="pt-BR"/>
+        </w:rPr>
+        <w:t>variavel</w:t>
+      </w:r>
+      <w:proofErr w:type="spellEnd"/>
+      <w:r>
+        <w:rPr>
+          <w:rFonts w:ascii="JetBrains Mono" w:eastAsia="Times New Roman" w:hAnsi="JetBrains Mono" w:cs="JetBrains Mono"/>
+          <w:color w:val="7A7E85"/>
+          <w:sz w:val="20"/>
+          <w:szCs w:val="20"/>
+          <w:lang w:eastAsia="pt-BR"/>
+        </w:rPr>
+        <w:t xml:space="preserve"> do tipo </w:t>
+      </w:r>
+      <w:proofErr w:type="spellStart"/>
+      <w:r>
+        <w:rPr>
+          <w:rFonts w:ascii="JetBrains Mono" w:eastAsia="Times New Roman" w:hAnsi="JetBrains Mono" w:cs="JetBrains Mono"/>
+          <w:color w:val="7A7E85"/>
+          <w:sz w:val="20"/>
+          <w:szCs w:val="20"/>
+          <w:lang w:eastAsia="pt-BR"/>
+        </w:rPr>
+        <w:t>endereco</w:t>
+      </w:r>
+      <w:proofErr w:type="spellEnd"/>
+      <w:r>
+        <w:rPr>
+          <w:rFonts w:ascii="JetBrains Mono" w:eastAsia="Times New Roman" w:hAnsi="JetBrains Mono" w:cs="JetBrains Mono"/>
+          <w:color w:val="7A7E85"/>
+          <w:sz w:val="20"/>
+          <w:szCs w:val="20"/>
+          <w:lang w:eastAsia="pt-BR"/>
+        </w:rPr>
+        <w:t xml:space="preserve"> */</w:t>
+      </w:r>
+      <w:r>
+        <w:rPr>
+          <w:rFonts w:ascii="JetBrains Mono" w:eastAsia="Times New Roman" w:hAnsi="JetBrains Mono" w:cs="JetBrains Mono"/>
+          <w:color w:val="7A7E85"/>
+          <w:sz w:val="20"/>
+          <w:szCs w:val="20"/>
+          <w:lang w:eastAsia="pt-BR"/>
+        </w:rPr>
+        <w:br/>
+        <w:t xml:space="preserve">    </w:t>
+      </w:r>
+      <w:r>
+        <w:rPr>
+          <w:rFonts w:ascii="JetBrains Mono" w:eastAsia="Times New Roman" w:hAnsi="JetBrains Mono" w:cs="JetBrains Mono"/>
+          <w:color w:val="CF8E6D"/>
+          <w:sz w:val="20"/>
+          <w:szCs w:val="20"/>
+          <w:lang w:eastAsia="pt-BR"/>
+        </w:rPr>
+        <w:t xml:space="preserve">var </w:t>
+      </w:r>
+      <w:proofErr w:type="spellStart"/>
+      <w:r>
+        <w:rPr>
+          <w:rFonts w:ascii="JetBrains Mono" w:eastAsia="Times New Roman" w:hAnsi="JetBrains Mono" w:cs="JetBrains Mono"/>
+          <w:color w:val="BCBEC4"/>
+          <w:sz w:val="20"/>
+          <w:szCs w:val="20"/>
+          <w:lang w:eastAsia="pt-BR"/>
+        </w:rPr>
+        <w:t>endereco</w:t>
+      </w:r>
+      <w:proofErr w:type="spellEnd"/>
+      <w:r>
+        <w:rPr>
+          <w:rFonts w:ascii="JetBrains Mono" w:eastAsia="Times New Roman" w:hAnsi="JetBrains Mono" w:cs="JetBrains Mono"/>
+          <w:color w:val="BCBEC4"/>
+          <w:sz w:val="20"/>
+          <w:szCs w:val="20"/>
+          <w:lang w:eastAsia="pt-BR"/>
+        </w:rPr>
+        <w:t xml:space="preserve"> : </w:t>
+      </w:r>
+      <w:proofErr w:type="spellStart"/>
+      <w:r>
+        <w:rPr>
+          <w:rFonts w:ascii="JetBrains Mono" w:eastAsia="Times New Roman" w:hAnsi="JetBrains Mono" w:cs="JetBrains Mono"/>
+          <w:color w:val="BCBEC4"/>
+          <w:sz w:val="20"/>
+          <w:szCs w:val="20"/>
+          <w:lang w:eastAsia="pt-BR"/>
+        </w:rPr>
+        <w:t>Endereco</w:t>
+      </w:r>
+      <w:proofErr w:type="spellEnd"/>
+      <w:r>
+        <w:rPr>
+          <w:rFonts w:ascii="JetBrains Mono" w:eastAsia="Times New Roman" w:hAnsi="JetBrains Mono" w:cs="JetBrains Mono"/>
+          <w:color w:val="BCBEC4"/>
+          <w:sz w:val="20"/>
+          <w:szCs w:val="20"/>
+          <w:lang w:eastAsia="pt-BR"/>
+        </w:rPr>
+        <w:t xml:space="preserve">? = </w:t>
+      </w:r>
+      <w:proofErr w:type="spellStart"/>
+      <w:r>
+        <w:rPr>
+          <w:rFonts w:ascii="JetBrains Mono" w:eastAsia="Times New Roman" w:hAnsi="JetBrains Mono" w:cs="JetBrains Mono"/>
+          <w:color w:val="CF8E6D"/>
+          <w:sz w:val="20"/>
+          <w:szCs w:val="20"/>
+          <w:lang w:eastAsia="pt-BR"/>
+        </w:rPr>
+        <w:t>null</w:t>
+      </w:r>
+      <w:proofErr w:type="spellEnd"/>
+      <w:r>
+        <w:rPr>
+          <w:rFonts w:ascii="JetBrains Mono" w:eastAsia="Times New Roman" w:hAnsi="JetBrains Mono" w:cs="JetBrains Mono"/>
+          <w:color w:val="CF8E6D"/>
+          <w:sz w:val="20"/>
+          <w:szCs w:val="20"/>
+          <w:lang w:eastAsia="pt-BR"/>
+        </w:rPr>
+        <w:br/>
+        <w:t xml:space="preserve">    </w:t>
+      </w:r>
+      <w:proofErr w:type="spellStart"/>
+      <w:r>
+        <w:rPr>
+          <w:rFonts w:ascii="JetBrains Mono" w:eastAsia="Times New Roman" w:hAnsi="JetBrains Mono" w:cs="JetBrains Mono"/>
+          <w:color w:val="CF8E6D"/>
+          <w:sz w:val="20"/>
+          <w:szCs w:val="20"/>
+          <w:lang w:eastAsia="pt-BR"/>
+        </w:rPr>
+        <w:t>try</w:t>
+      </w:r>
+      <w:proofErr w:type="spellEnd"/>
+      <w:r>
+        <w:rPr>
+          <w:rFonts w:ascii="JetBrains Mono" w:eastAsia="Times New Roman" w:hAnsi="JetBrains Mono" w:cs="JetBrains Mono"/>
+          <w:color w:val="CF8E6D"/>
+          <w:sz w:val="20"/>
+          <w:szCs w:val="20"/>
+          <w:lang w:eastAsia="pt-BR"/>
+        </w:rPr>
+        <w:t xml:space="preserve"> </w:t>
+      </w:r>
+      <w:r>
+        <w:rPr>
+          <w:rFonts w:ascii="JetBrains Mono" w:eastAsia="Times New Roman" w:hAnsi="JetBrains Mono" w:cs="JetBrains Mono"/>
+          <w:color w:val="BCBEC4"/>
+          <w:sz w:val="20"/>
+          <w:szCs w:val="20"/>
+          <w:lang w:eastAsia="pt-BR"/>
+        </w:rPr>
+        <w:t>{</w:t>
+      </w:r>
+      <w:r>
+        <w:rPr>
+          <w:rFonts w:ascii="JetBrains Mono" w:eastAsia="Times New Roman" w:hAnsi="JetBrains Mono" w:cs="JetBrains Mono"/>
+          <w:color w:val="BCBEC4"/>
+          <w:sz w:val="20"/>
+          <w:szCs w:val="20"/>
+          <w:lang w:eastAsia="pt-BR"/>
+        </w:rPr>
+        <w:br/>
+      </w:r>
+      <w:r>
+        <w:rPr>
+          <w:rFonts w:ascii="JetBrains Mono" w:eastAsia="Times New Roman" w:hAnsi="JetBrains Mono" w:cs="JetBrains Mono"/>
+          <w:color w:val="BCBEC4"/>
+          <w:sz w:val="20"/>
+          <w:szCs w:val="20"/>
+          <w:lang w:eastAsia="pt-BR"/>
+        </w:rPr>
+        <w:br/>
+        <w:t xml:space="preserve">        </w:t>
+      </w:r>
+      <w:r>
+        <w:rPr>
+          <w:rFonts w:ascii="JetBrains Mono" w:eastAsia="Times New Roman" w:hAnsi="JetBrains Mono" w:cs="JetBrains Mono"/>
+          <w:color w:val="7A7E85"/>
+          <w:sz w:val="20"/>
+          <w:szCs w:val="20"/>
+          <w:lang w:eastAsia="pt-BR"/>
+        </w:rPr>
+        <w:t xml:space="preserve">/* "Retrofit criando uma classe por baixo dos panos para recuperar </w:t>
+      </w:r>
+      <w:proofErr w:type="spellStart"/>
+      <w:r>
+        <w:rPr>
+          <w:rFonts w:ascii="JetBrains Mono" w:eastAsia="Times New Roman" w:hAnsi="JetBrains Mono" w:cs="JetBrains Mono"/>
+          <w:color w:val="7A7E85"/>
+          <w:sz w:val="20"/>
+          <w:szCs w:val="20"/>
+          <w:lang w:eastAsia="pt-BR"/>
+        </w:rPr>
+        <w:t>endereco</w:t>
+      </w:r>
+      <w:proofErr w:type="spellEnd"/>
+      <w:r>
+        <w:rPr>
+          <w:rFonts w:ascii="JetBrains Mono" w:eastAsia="Times New Roman" w:hAnsi="JetBrains Mono" w:cs="JetBrains Mono"/>
+          <w:color w:val="7A7E85"/>
+          <w:sz w:val="20"/>
+          <w:szCs w:val="20"/>
+          <w:lang w:eastAsia="pt-BR"/>
+        </w:rPr>
+        <w:t>" */</w:t>
+      </w:r>
+      <w:r>
+        <w:rPr>
+          <w:rFonts w:ascii="JetBrains Mono" w:eastAsia="Times New Roman" w:hAnsi="JetBrains Mono" w:cs="JetBrains Mono"/>
+          <w:color w:val="7A7E85"/>
+          <w:sz w:val="20"/>
+          <w:szCs w:val="20"/>
+          <w:lang w:eastAsia="pt-BR"/>
+        </w:rPr>
+        <w:br/>
+        <w:t xml:space="preserve">        </w:t>
+      </w:r>
+      <w:r>
+        <w:rPr>
+          <w:rFonts w:ascii="JetBrains Mono" w:eastAsia="Times New Roman" w:hAnsi="JetBrains Mono" w:cs="JetBrains Mono"/>
+          <w:color w:val="CF8E6D"/>
+          <w:sz w:val="20"/>
+          <w:szCs w:val="20"/>
+          <w:lang w:eastAsia="pt-BR"/>
+        </w:rPr>
+        <w:t xml:space="preserve">val </w:t>
+      </w:r>
+      <w:proofErr w:type="spellStart"/>
+      <w:r>
+        <w:rPr>
+          <w:rFonts w:ascii="JetBrains Mono" w:eastAsia="Times New Roman" w:hAnsi="JetBrains Mono" w:cs="JetBrains Mono"/>
+          <w:color w:val="BCBEC4"/>
+          <w:sz w:val="20"/>
+          <w:szCs w:val="20"/>
+          <w:lang w:eastAsia="pt-BR"/>
+        </w:rPr>
+        <w:t>enderecoAPI</w:t>
+      </w:r>
+      <w:proofErr w:type="spellEnd"/>
+      <w:r>
+        <w:rPr>
+          <w:rFonts w:ascii="JetBrains Mono" w:eastAsia="Times New Roman" w:hAnsi="JetBrains Mono" w:cs="JetBrains Mono"/>
+          <w:color w:val="BCBEC4"/>
+          <w:sz w:val="20"/>
+          <w:szCs w:val="20"/>
+          <w:lang w:eastAsia="pt-BR"/>
+        </w:rPr>
+        <w:t xml:space="preserve"> = </w:t>
+      </w:r>
+      <w:proofErr w:type="spellStart"/>
+      <w:r>
+        <w:rPr>
+          <w:rFonts w:ascii="JetBrains Mono" w:eastAsia="Times New Roman" w:hAnsi="JetBrains Mono" w:cs="JetBrains Mono"/>
+          <w:color w:val="C77DBB"/>
+          <w:sz w:val="20"/>
+          <w:szCs w:val="20"/>
+          <w:lang w:eastAsia="pt-BR"/>
+        </w:rPr>
+        <w:t>retrofit</w:t>
+      </w:r>
+      <w:r>
+        <w:rPr>
+          <w:rFonts w:ascii="JetBrains Mono" w:eastAsia="Times New Roman" w:hAnsi="JetBrains Mono" w:cs="JetBrains Mono"/>
+          <w:color w:val="BCBEC4"/>
+          <w:sz w:val="20"/>
+          <w:szCs w:val="20"/>
+          <w:lang w:eastAsia="pt-BR"/>
+        </w:rPr>
+        <w:t>.create</w:t>
+      </w:r>
+      <w:proofErr w:type="spellEnd"/>
+      <w:r>
+        <w:rPr>
+          <w:rFonts w:ascii="JetBrains Mono" w:eastAsia="Times New Roman" w:hAnsi="JetBrains Mono" w:cs="JetBrains Mono"/>
+          <w:color w:val="BCBEC4"/>
+          <w:sz w:val="20"/>
+          <w:szCs w:val="20"/>
+          <w:lang w:eastAsia="pt-BR"/>
+        </w:rPr>
+        <w:t>(</w:t>
+      </w:r>
+      <w:proofErr w:type="spellStart"/>
+      <w:r>
+        <w:rPr>
+          <w:rFonts w:ascii="JetBrains Mono" w:eastAsia="Times New Roman" w:hAnsi="JetBrains Mono" w:cs="JetBrains Mono"/>
+          <w:color w:val="BCBEC4"/>
+          <w:sz w:val="20"/>
+          <w:szCs w:val="20"/>
+          <w:lang w:eastAsia="pt-BR"/>
+        </w:rPr>
+        <w:t>EnderecoAPI</w:t>
+      </w:r>
+      <w:proofErr w:type="spellEnd"/>
+      <w:r>
+        <w:rPr>
+          <w:rFonts w:ascii="JetBrains Mono" w:eastAsia="Times New Roman" w:hAnsi="JetBrains Mono" w:cs="JetBrains Mono"/>
+          <w:color w:val="BCBEC4"/>
+          <w:sz w:val="20"/>
+          <w:szCs w:val="20"/>
+          <w:lang w:eastAsia="pt-BR"/>
+        </w:rPr>
+        <w:t>::</w:t>
+      </w:r>
+      <w:r>
+        <w:rPr>
+          <w:rFonts w:ascii="JetBrains Mono" w:eastAsia="Times New Roman" w:hAnsi="JetBrains Mono" w:cs="JetBrains Mono"/>
+          <w:color w:val="CF8E6D"/>
+          <w:sz w:val="20"/>
+          <w:szCs w:val="20"/>
+          <w:lang w:eastAsia="pt-BR"/>
+        </w:rPr>
+        <w:t>class</w:t>
+      </w:r>
+      <w:r>
+        <w:rPr>
+          <w:rFonts w:ascii="JetBrains Mono" w:eastAsia="Times New Roman" w:hAnsi="JetBrains Mono" w:cs="JetBrains Mono"/>
+          <w:color w:val="BCBEC4"/>
+          <w:sz w:val="20"/>
+          <w:szCs w:val="20"/>
+          <w:lang w:eastAsia="pt-BR"/>
+        </w:rPr>
+        <w:t>.</w:t>
+      </w:r>
+      <w:r>
+        <w:rPr>
+          <w:rFonts w:ascii="JetBrains Mono" w:eastAsia="Times New Roman" w:hAnsi="JetBrains Mono" w:cs="JetBrains Mono"/>
+          <w:i/>
+          <w:iCs/>
+          <w:color w:val="C77DBB"/>
+          <w:sz w:val="20"/>
+          <w:szCs w:val="20"/>
+          <w:lang w:eastAsia="pt-BR"/>
+        </w:rPr>
+        <w:t>java</w:t>
+      </w:r>
+      <w:r>
+        <w:rPr>
+          <w:rFonts w:ascii="JetBrains Mono" w:eastAsia="Times New Roman" w:hAnsi="JetBrains Mono" w:cs="JetBrains Mono"/>
+          <w:color w:val="BCBEC4"/>
+          <w:sz w:val="20"/>
+          <w:szCs w:val="20"/>
+          <w:lang w:eastAsia="pt-BR"/>
+        </w:rPr>
+        <w:t>)</w:t>
+      </w:r>
+      <w:r>
+        <w:rPr>
+          <w:rFonts w:ascii="JetBrains Mono" w:eastAsia="Times New Roman" w:hAnsi="JetBrains Mono" w:cs="JetBrains Mono"/>
+          <w:color w:val="BCBEC4"/>
+          <w:sz w:val="20"/>
+          <w:szCs w:val="20"/>
+          <w:lang w:eastAsia="pt-BR"/>
+        </w:rPr>
+        <w:br/>
+        <w:t xml:space="preserve">        </w:t>
+      </w:r>
+      <w:r>
+        <w:rPr>
+          <w:rFonts w:ascii="JetBrains Mono" w:eastAsia="Times New Roman" w:hAnsi="JetBrains Mono" w:cs="JetBrains Mono"/>
+          <w:color w:val="CF8E6D"/>
+          <w:sz w:val="20"/>
+          <w:szCs w:val="20"/>
+          <w:highlight w:val="blue"/>
+          <w:lang w:eastAsia="pt-BR"/>
+        </w:rPr>
+        <w:t xml:space="preserve">val </w:t>
+      </w:r>
+      <w:r>
+        <w:rPr>
+          <w:rFonts w:ascii="JetBrains Mono" w:eastAsia="Times New Roman" w:hAnsi="JetBrains Mono" w:cs="JetBrains Mono"/>
+          <w:color w:val="BCBEC4"/>
+          <w:sz w:val="20"/>
+          <w:szCs w:val="20"/>
+          <w:highlight w:val="blue"/>
+          <w:lang w:eastAsia="pt-BR"/>
+        </w:rPr>
+        <w:t xml:space="preserve">resposta = </w:t>
+      </w:r>
+      <w:proofErr w:type="spellStart"/>
+      <w:r>
+        <w:rPr>
+          <w:rFonts w:ascii="JetBrains Mono" w:eastAsia="Times New Roman" w:hAnsi="JetBrains Mono" w:cs="JetBrains Mono"/>
+          <w:color w:val="BCBEC4"/>
+          <w:sz w:val="20"/>
+          <w:szCs w:val="20"/>
+          <w:highlight w:val="blue"/>
+          <w:lang w:eastAsia="pt-BR"/>
+        </w:rPr>
+        <w:t>enderecoAPI.recuperarEndereco</w:t>
+      </w:r>
+      <w:proofErr w:type="spellEnd"/>
+      <w:r>
+        <w:rPr>
+          <w:rFonts w:ascii="JetBrains Mono" w:eastAsia="Times New Roman" w:hAnsi="JetBrains Mono" w:cs="JetBrains Mono"/>
+          <w:color w:val="BCBEC4"/>
+          <w:sz w:val="20"/>
+          <w:szCs w:val="20"/>
+          <w:highlight w:val="blue"/>
+          <w:lang w:eastAsia="pt-BR"/>
+        </w:rPr>
+        <w:t>(</w:t>
+      </w:r>
+      <w:proofErr w:type="spellStart"/>
+      <w:r>
+        <w:rPr>
+          <w:rFonts w:ascii="JetBrains Mono" w:eastAsia="Times New Roman" w:hAnsi="JetBrains Mono" w:cs="JetBrains Mono"/>
+          <w:color w:val="BCBEC4"/>
+          <w:sz w:val="20"/>
+          <w:szCs w:val="20"/>
+          <w:highlight w:val="blue"/>
+          <w:lang w:eastAsia="pt-BR"/>
+        </w:rPr>
+        <w:t>cepBuscado</w:t>
+      </w:r>
+      <w:proofErr w:type="spellEnd"/>
+      <w:r>
+        <w:rPr>
+          <w:rFonts w:ascii="JetBrains Mono" w:eastAsia="Times New Roman" w:hAnsi="JetBrains Mono" w:cs="JetBrains Mono"/>
+          <w:color w:val="BCBEC4"/>
+          <w:sz w:val="20"/>
+          <w:szCs w:val="20"/>
+          <w:highlight w:val="blue"/>
+          <w:lang w:eastAsia="pt-BR"/>
+        </w:rPr>
+        <w:t>)</w:t>
+      </w:r>
+    </w:p>
+    <w:p/>
+    <w:p>
+      <w:r>
+        <w:t xml:space="preserve">Também estamos passando o texto para a nossa interface </w:t>
+      </w:r>
+    </w:p>
+    <w:p>
+      <w:pPr>
+        <w:pStyle w:val="Ttulo2"/>
+        <w:numPr>
+          <w:ilvl w:val="0"/>
+          <w:numId w:val="1"/>
+        </w:numPr>
+      </w:pPr>
+      <w:proofErr w:type="gramStart"/>
+      <w:r>
+        <w:t>modificando</w:t>
+      </w:r>
+      <w:proofErr w:type="gramEnd"/>
+      <w:r>
+        <w:t xml:space="preserve"> interface para receber parâmetro</w:t>
+      </w:r>
+    </w:p>
+    <w:p/>
+    <w:p>
+      <w:pPr>
+        <w:pStyle w:val="Pr-formataoHTML"/>
+        <w:shd w:val="clear" w:color="auto" w:fill="1E1F22"/>
+        <w:rPr>
+          <w:rFonts w:ascii="JetBrains Mono" w:hAnsi="JetBrains Mono" w:cs="JetBrains Mono"/>
+          <w:color w:val="BCBEC4"/>
+        </w:rPr>
+      </w:pPr>
+      <w:r>
+        <w:rPr>
+          <w:rFonts w:ascii="JetBrains Mono" w:hAnsi="JetBrains Mono" w:cs="JetBrains Mono"/>
+          <w:color w:val="BCBEC4"/>
+        </w:rPr>
+        <w:t xml:space="preserve">    </w:t>
+      </w:r>
+      <w:r>
+        <w:rPr>
+          <w:rFonts w:ascii="JetBrains Mono" w:hAnsi="JetBrains Mono" w:cs="JetBrains Mono"/>
+          <w:color w:val="B3AE60"/>
+        </w:rPr>
+        <w:t>@GET</w:t>
+      </w:r>
+      <w:r>
+        <w:rPr>
+          <w:rFonts w:ascii="JetBrains Mono" w:hAnsi="JetBrains Mono" w:cs="JetBrains Mono"/>
+          <w:color w:val="BCBEC4"/>
+        </w:rPr>
+        <w:t>(</w:t>
+      </w:r>
+      <w:r>
+        <w:rPr>
+          <w:rFonts w:ascii="JetBrains Mono" w:hAnsi="JetBrains Mono" w:cs="JetBrains Mono"/>
+          <w:color w:val="6AAB73"/>
+        </w:rPr>
+        <w:t>"ws/{</w:t>
+      </w:r>
+      <w:proofErr w:type="spellStart"/>
+      <w:r>
+        <w:rPr>
+          <w:rFonts w:ascii="JetBrains Mono" w:hAnsi="JetBrains Mono" w:cs="JetBrains Mono"/>
+          <w:color w:val="6AAB73"/>
+        </w:rPr>
+        <w:t>cep</w:t>
+      </w:r>
+      <w:proofErr w:type="spellEnd"/>
+      <w:r>
+        <w:rPr>
+          <w:rFonts w:ascii="JetBrains Mono" w:hAnsi="JetBrains Mono" w:cs="JetBrains Mono"/>
+          <w:color w:val="6AAB73"/>
+        </w:rPr>
+        <w:t>}/</w:t>
+      </w:r>
+      <w:proofErr w:type="spellStart"/>
+      <w:r>
+        <w:rPr>
+          <w:rFonts w:ascii="JetBrains Mono" w:hAnsi="JetBrains Mono" w:cs="JetBrains Mono"/>
+          <w:color w:val="6AAB73"/>
+        </w:rPr>
+        <w:t>json</w:t>
+      </w:r>
+      <w:proofErr w:type="spellEnd"/>
+      <w:r>
+        <w:rPr>
+          <w:rFonts w:ascii="JetBrains Mono" w:hAnsi="JetBrains Mono" w:cs="JetBrains Mono"/>
+          <w:color w:val="6AAB73"/>
+        </w:rPr>
+        <w:t>/"</w:t>
+      </w:r>
+      <w:r>
+        <w:rPr>
+          <w:rFonts w:ascii="JetBrains Mono" w:hAnsi="JetBrains Mono" w:cs="JetBrains Mono"/>
+          <w:color w:val="BCBEC4"/>
+        </w:rPr>
+        <w:t>)</w:t>
+      </w:r>
+      <w:r>
+        <w:rPr>
+          <w:rFonts w:ascii="JetBrains Mono" w:hAnsi="JetBrains Mono" w:cs="JetBrains Mono"/>
+          <w:color w:val="BCBEC4"/>
+        </w:rPr>
+        <w:br/>
+        <w:t xml:space="preserve">    </w:t>
+      </w:r>
+      <w:proofErr w:type="spellStart"/>
+      <w:r>
+        <w:rPr>
+          <w:rFonts w:ascii="JetBrains Mono" w:hAnsi="JetBrains Mono" w:cs="JetBrains Mono"/>
+          <w:color w:val="CF8E6D"/>
+        </w:rPr>
+        <w:t>suspend</w:t>
+      </w:r>
+      <w:proofErr w:type="spellEnd"/>
+      <w:r>
+        <w:rPr>
+          <w:rFonts w:ascii="JetBrains Mono" w:hAnsi="JetBrains Mono" w:cs="JetBrains Mono"/>
+          <w:color w:val="CF8E6D"/>
+        </w:rPr>
+        <w:t xml:space="preserve"> </w:t>
+      </w:r>
+      <w:proofErr w:type="spellStart"/>
+      <w:r>
+        <w:rPr>
+          <w:rFonts w:ascii="JetBrains Mono" w:hAnsi="JetBrains Mono" w:cs="JetBrains Mono"/>
+          <w:color w:val="CF8E6D"/>
+        </w:rPr>
+        <w:t>fun</w:t>
+      </w:r>
+      <w:proofErr w:type="spellEnd"/>
+      <w:r>
+        <w:rPr>
+          <w:rFonts w:ascii="JetBrains Mono" w:hAnsi="JetBrains Mono" w:cs="JetBrains Mono"/>
+          <w:color w:val="CF8E6D"/>
+        </w:rPr>
+        <w:t xml:space="preserve"> </w:t>
+      </w:r>
+      <w:proofErr w:type="spellStart"/>
+      <w:r>
+        <w:rPr>
+          <w:rFonts w:ascii="JetBrains Mono" w:hAnsi="JetBrains Mono" w:cs="JetBrains Mono"/>
+          <w:color w:val="56A8F5"/>
+        </w:rPr>
+        <w:t>recuperarEndereco</w:t>
+      </w:r>
+      <w:proofErr w:type="spellEnd"/>
+      <w:r>
+        <w:rPr>
+          <w:rFonts w:ascii="JetBrains Mono" w:hAnsi="JetBrains Mono" w:cs="JetBrains Mono"/>
+          <w:color w:val="BCBEC4"/>
+        </w:rPr>
+        <w:t>(</w:t>
+      </w:r>
+      <w:r>
+        <w:rPr>
+          <w:rFonts w:ascii="JetBrains Mono" w:hAnsi="JetBrains Mono" w:cs="JetBrains Mono"/>
+          <w:color w:val="B3AE60"/>
+        </w:rPr>
+        <w:t>@Path</w:t>
+      </w:r>
+      <w:r>
+        <w:rPr>
+          <w:rFonts w:ascii="JetBrains Mono" w:hAnsi="JetBrains Mono" w:cs="JetBrains Mono"/>
+          <w:color w:val="BCBEC4"/>
+        </w:rPr>
+        <w:t>(</w:t>
+      </w:r>
+      <w:r>
+        <w:rPr>
+          <w:rFonts w:ascii="JetBrains Mono" w:hAnsi="JetBrains Mono" w:cs="JetBrains Mono"/>
+          <w:color w:val="6AAB73"/>
+        </w:rPr>
+        <w:t>"</w:t>
+      </w:r>
+      <w:proofErr w:type="spellStart"/>
+      <w:r>
+        <w:rPr>
+          <w:rFonts w:ascii="JetBrains Mono" w:hAnsi="JetBrains Mono" w:cs="JetBrains Mono"/>
+          <w:color w:val="6AAB73"/>
+        </w:rPr>
+        <w:t>cep</w:t>
+      </w:r>
+      <w:proofErr w:type="spellEnd"/>
+      <w:r>
+        <w:rPr>
+          <w:rFonts w:ascii="JetBrains Mono" w:hAnsi="JetBrains Mono" w:cs="JetBrains Mono"/>
+          <w:color w:val="6AAB73"/>
+        </w:rPr>
+        <w:t>"</w:t>
+      </w:r>
+      <w:r>
+        <w:rPr>
+          <w:rFonts w:ascii="JetBrains Mono" w:hAnsi="JetBrains Mono" w:cs="JetBrains Mono"/>
+          <w:color w:val="BCBEC4"/>
+        </w:rPr>
+        <w:t xml:space="preserve">) </w:t>
+      </w:r>
+      <w:proofErr w:type="spellStart"/>
+      <w:r>
+        <w:rPr>
+          <w:rFonts w:ascii="JetBrains Mono" w:hAnsi="JetBrains Mono" w:cs="JetBrains Mono"/>
+          <w:color w:val="BCBEC4"/>
+        </w:rPr>
+        <w:t>cep</w:t>
+      </w:r>
+      <w:proofErr w:type="spellEnd"/>
+      <w:r>
+        <w:rPr>
+          <w:rFonts w:ascii="JetBrains Mono" w:hAnsi="JetBrains Mono" w:cs="JetBrains Mono"/>
+          <w:color w:val="BCBEC4"/>
+        </w:rPr>
+        <w:t>: String) : Response&lt;</w:t>
+      </w:r>
+      <w:proofErr w:type="spellStart"/>
+      <w:r>
+        <w:rPr>
+          <w:rFonts w:ascii="JetBrains Mono" w:hAnsi="JetBrains Mono" w:cs="JetBrains Mono"/>
+          <w:color w:val="BCBEC4"/>
+        </w:rPr>
+        <w:t>Endereco</w:t>
+      </w:r>
+      <w:proofErr w:type="spellEnd"/>
+      <w:r>
+        <w:rPr>
+          <w:rFonts w:ascii="JetBrains Mono" w:hAnsi="JetBrains Mono" w:cs="JetBrains Mono"/>
+          <w:color w:val="BCBEC4"/>
+        </w:rPr>
+        <w:t>&gt;</w:t>
+      </w:r>
+      <w:r>
+        <w:rPr>
+          <w:rFonts w:ascii="JetBrains Mono" w:hAnsi="JetBrains Mono" w:cs="JetBrains Mono"/>
+          <w:color w:val="BCBEC4"/>
+        </w:rPr>
+        <w:br/>
+        <w:t>}</w:t>
+      </w:r>
+    </w:p>
+    <w:p>
+      <w:r>
+        <w:lastRenderedPageBreak/>
+        <w:t>Repara o path deve ser o mesmo nome do atributo da nossa classe.</w:t>
+      </w:r>
+    </w:p>
+    <w:p>
+      <w:r>
+        <w:t xml:space="preserve">Podemos colocar uma virgula e colocar mais parâmetros, se for necessário. </w:t>
+      </w:r>
       <w:bookmarkStart w:id="0" w:name="_GoBack"/>
       <w:bookmarkEnd w:id="0"/>
     </w:p>
-    <w:p/>
     <w:sectPr>
       <w:pgSz w:w="11906" w:h="16838"/>
       <w:pgMar w:top="1417" w:right="1701" w:bottom="1417" w:left="1701" w:header="708" w:footer="708" w:gutter="0"/>

</xml_diff>